<commit_message>
Final Checkin after Capstone Proposal incomplete
</commit_message>
<xml_diff>
--- a/projects/capstone/PM_Proposal_Machine Learning Engineer Nanodegree.docx
+++ b/projects/capstone/PM_Proposal_Machine Learning Engineer Nanodegree.docx
@@ -273,8 +273,64 @@
           <w:szCs w:val="24"/>
           <w:lang w:eastAsia="en-IN"/>
         </w:rPr>
-        <w:t>In this section, provide brief details on the background information of the domain from which the project is proposed. Historical information relevant to the project should be included. It should be clear how or why a problem in the domain can or should be solved. Related academic research should be appropriately cited in this section, including why that research is relevant. Additionally, a discussion of your personal motivation for investigating a particular problem in the domain is encouraged but not required.</w:t>
-      </w:r>
+        <w:t xml:space="preserve">The proposal is to create a </w:t>
+      </w:r>
+      <w:proofErr w:type="spellStart"/>
+      <w:r>
+        <w:rPr>
+          <w:rFonts w:ascii="Segoe UI" w:eastAsia="Times New Roman" w:hAnsi="Segoe UI" w:cs="Segoe UI"/>
+          <w:color w:val="24292E"/>
+          <w:sz w:val="24"/>
+          <w:szCs w:val="24"/>
+          <w:lang w:eastAsia="en-IN"/>
+        </w:rPr>
+        <w:t>FlightDelay</w:t>
+      </w:r>
+      <w:proofErr w:type="spellEnd"/>
+      <w:r>
+        <w:rPr>
+          <w:rFonts w:ascii="Segoe UI" w:eastAsia="Times New Roman" w:hAnsi="Segoe UI" w:cs="Segoe UI"/>
+          <w:color w:val="24292E"/>
+          <w:sz w:val="24"/>
+          <w:szCs w:val="24"/>
+          <w:lang w:eastAsia="en-IN"/>
+        </w:rPr>
+        <w:t xml:space="preserve"> Python application which predicts flight delays for airlines and passengers. Flights delays globally contribute to huge losses not just to the passengers but also to the national economies. United States of America which has the highest number of commercial flights has conducted a detailed study on flight delays and impact on its GDP in a study by </w:t>
+      </w:r>
+      <w:proofErr w:type="gramStart"/>
+      <w:r>
+        <w:rPr>
+          <w:rFonts w:ascii="Segoe UI" w:eastAsia="Times New Roman" w:hAnsi="Segoe UI" w:cs="Segoe UI"/>
+          <w:color w:val="24292E"/>
+          <w:sz w:val="24"/>
+          <w:szCs w:val="24"/>
+          <w:lang w:eastAsia="en-IN"/>
+        </w:rPr>
+        <w:t>NEXTOR[</w:t>
+      </w:r>
+      <w:proofErr w:type="gramEnd"/>
+      <w:r>
+        <w:rPr>
+          <w:rFonts w:ascii="Segoe UI" w:eastAsia="Times New Roman" w:hAnsi="Segoe UI" w:cs="Segoe UI"/>
+          <w:color w:val="24292E"/>
+          <w:sz w:val="24"/>
+          <w:szCs w:val="24"/>
+          <w:lang w:eastAsia="en-IN"/>
+        </w:rPr>
+        <w:t xml:space="preserve">1].  Flight delays happen due to various reasons and this project will try to unearth those reasons which cause flight delays. </w:t>
+      </w:r>
+      <w:proofErr w:type="gramStart"/>
+      <w:r>
+        <w:rPr>
+          <w:rFonts w:ascii="Segoe UI" w:eastAsia="Times New Roman" w:hAnsi="Segoe UI" w:cs="Segoe UI"/>
+          <w:color w:val="24292E"/>
+          <w:sz w:val="24"/>
+          <w:szCs w:val="24"/>
+          <w:lang w:eastAsia="en-IN"/>
+        </w:rPr>
+        <w:t>The purpose being to build a model for predicting the next flight delay.</w:t>
+      </w:r>
+      <w:proofErr w:type="gramEnd"/>
     </w:p>
     <w:p>
       <w:pPr>
@@ -346,7 +402,17 @@
           <w:szCs w:val="24"/>
           <w:lang w:eastAsia="en-IN"/>
         </w:rPr>
-        <w:t>In this section, clearly describe the problem that is to be solved. The problem described should be well defined and should have at least one relevant potential solution. Additionally, describe the problem thoroughly such that it is clear that the problem is quantifiable (the problem can be expressed in mathematical or logical terms</w:t>
+        <w:t xml:space="preserve">In its published work </w:t>
+      </w:r>
+      <w:r>
+        <w:rPr>
+          <w:rFonts w:ascii="Segoe UI" w:eastAsia="Times New Roman" w:hAnsi="Segoe UI" w:cs="Segoe UI"/>
+          <w:color w:val="24292E"/>
+          <w:sz w:val="24"/>
+          <w:szCs w:val="24"/>
+          <w:lang w:eastAsia="en-IN"/>
+        </w:rPr>
+        <w:t xml:space="preserve">by </w:t>
       </w:r>
       <w:proofErr w:type="gramStart"/>
       <w:r>
@@ -357,7 +423,7 @@
           <w:szCs w:val="24"/>
           <w:lang w:eastAsia="en-IN"/>
         </w:rPr>
-        <w:t>) ,</w:t>
+        <w:t>NEXTOR[</w:t>
       </w:r>
       <w:proofErr w:type="gramEnd"/>
       <w:r>
@@ -368,7 +434,17 @@
           <w:szCs w:val="24"/>
           <w:lang w:eastAsia="en-IN"/>
         </w:rPr>
-        <w:t xml:space="preserve"> measurable (the problem can be measured by some metric and clearly observed), and replicable (the problem can be reproduced and occurs more than once).</w:t>
+        <w:t xml:space="preserve">1] </w:t>
+      </w:r>
+      <w:r>
+        <w:rPr>
+          <w:rFonts w:ascii="Segoe UI" w:eastAsia="Times New Roman" w:hAnsi="Segoe UI" w:cs="Segoe UI"/>
+          <w:color w:val="24292E"/>
+          <w:sz w:val="24"/>
+          <w:szCs w:val="24"/>
+          <w:lang w:eastAsia="en-IN"/>
+        </w:rPr>
+        <w:t>it has become evident that in the year 2007 alone the cost of all flight delays to the commercial airlines was $8.3 billion. Cost to passengers was even higher at $16.7 billion dollars. Estimates on cost to GDP was $4 billion overall. This study is relevant to our project as it is the one sponsored by the Government of United States and was carried out by consortium of Universities at its behest.</w:t>
       </w:r>
     </w:p>
     <w:p>
@@ -556,7 +632,7 @@
           <w:szCs w:val="24"/>
           <w:lang w:eastAsia="en-IN"/>
         </w:rPr>
-        <w:t xml:space="preserve">In this section, the dataset(s) and/or input(s) being considered for the project should be thoroughly described, such as how they relate to the problem and why they should be used. Information such as how the dataset or input is (was) obtained, and the characteristics of the dataset or </w:t>
+        <w:t xml:space="preserve">The dataset that I am going to use in this project is from the US Department of Transportation </w:t>
       </w:r>
       <w:proofErr w:type="gramStart"/>
       <w:r>
@@ -567,7 +643,7 @@
           <w:szCs w:val="24"/>
           <w:lang w:eastAsia="en-IN"/>
         </w:rPr>
-        <w:t>input,</w:t>
+        <w:t>website[</w:t>
       </w:r>
       <w:proofErr w:type="gramEnd"/>
       <w:r>
@@ -578,8 +654,20 @@
           <w:szCs w:val="24"/>
           <w:lang w:eastAsia="en-IN"/>
         </w:rPr>
-        <w:t xml:space="preserve"> should be included with relevant references and citations as necessary It should be clear how the dataset(s) or input(s) will be used in the project and whether their use is appropriate given the context of the problem.</w:t>
-      </w:r>
+        <w:t xml:space="preserve">2] on flight delays. </w:t>
+      </w:r>
+      <w:hyperlink r:id="rId6" w:history="1">
+        <w:r>
+          <w:rPr>
+            <w:rStyle w:val="Hyperlink"/>
+            <w:rFonts w:ascii="Segoe UI" w:eastAsia="Times New Roman" w:hAnsi="Segoe UI" w:cs="Segoe UI"/>
+            <w:sz w:val="24"/>
+            <w:szCs w:val="24"/>
+            <w:lang w:eastAsia="en-IN"/>
+          </w:rPr>
+          <w:t>https://www.transtats.bts.gov/Tables.asp?DB_ID=110&amp;DB_Name=Air%20Carrier%20Statistics%20%28Form%2041%20Traffic%29-%20%20U.S.%20Carriers&amp;DB_Short_Name=Air%20Carriers</w:t>
+        </w:r>
+      </w:hyperlink>
     </w:p>
     <w:p>
       <w:pPr>
@@ -624,385 +712,549 @@
         </w:rPr>
         <w:t xml:space="preserve">1] website. The years that have been chose for this project include from the year 2000 to 2016. The data however is available only till Nov 2016 </w:t>
       </w:r>
+    </w:p>
+    <w:p>
+      <w:pPr>
+        <w:spacing w:before="360" w:after="240" w:line="240" w:lineRule="auto"/>
+        <w:outlineLvl w:val="2"/>
+        <w:rPr>
+          <w:rFonts w:ascii="Segoe UI" w:eastAsia="Times New Roman" w:hAnsi="Segoe UI" w:cs="Segoe UI"/>
+          <w:b/>
+          <w:bCs/>
+          <w:color w:val="24292E"/>
+          <w:sz w:val="30"/>
+          <w:szCs w:val="30"/>
+          <w:lang w:eastAsia="en-IN"/>
+        </w:rPr>
+      </w:pPr>
+      <w:r>
+        <w:rPr>
+          <w:rFonts w:ascii="Segoe UI" w:eastAsia="Times New Roman" w:hAnsi="Segoe UI" w:cs="Segoe UI"/>
+          <w:b/>
+          <w:bCs/>
+          <w:color w:val="24292E"/>
+          <w:sz w:val="30"/>
+          <w:szCs w:val="30"/>
+          <w:lang w:eastAsia="en-IN"/>
+        </w:rPr>
+        <w:t>Solution Statement</w:t>
+      </w:r>
+    </w:p>
+    <w:p>
+      <w:pPr>
+        <w:spacing w:after="240" w:line="240" w:lineRule="auto"/>
+        <w:rPr>
+          <w:rFonts w:ascii="Segoe UI" w:eastAsia="Times New Roman" w:hAnsi="Segoe UI" w:cs="Segoe UI"/>
+          <w:color w:val="24292E"/>
+          <w:sz w:val="24"/>
+          <w:szCs w:val="24"/>
+          <w:lang w:eastAsia="en-IN"/>
+        </w:rPr>
+      </w:pPr>
+      <w:r>
+        <w:rPr>
+          <w:rFonts w:ascii="Segoe UI" w:eastAsia="Times New Roman" w:hAnsi="Segoe UI" w:cs="Segoe UI"/>
+          <w:i/>
+          <w:iCs/>
+          <w:color w:val="24292E"/>
+          <w:sz w:val="24"/>
+          <w:szCs w:val="24"/>
+          <w:lang w:eastAsia="en-IN"/>
+        </w:rPr>
+        <w:t>(approx. 1 paragraph)</w:t>
+      </w:r>
+    </w:p>
+    <w:p>
+      <w:pPr>
+        <w:spacing w:after="240" w:line="240" w:lineRule="auto"/>
+        <w:rPr>
+          <w:rFonts w:ascii="Segoe UI" w:eastAsia="Times New Roman" w:hAnsi="Segoe UI" w:cs="Segoe UI"/>
+          <w:color w:val="24292E"/>
+          <w:sz w:val="24"/>
+          <w:szCs w:val="24"/>
+          <w:lang w:eastAsia="en-IN"/>
+        </w:rPr>
+      </w:pPr>
+      <w:r>
+        <w:rPr>
+          <w:rFonts w:ascii="Segoe UI" w:eastAsia="Times New Roman" w:hAnsi="Segoe UI" w:cs="Segoe UI"/>
+          <w:color w:val="24292E"/>
+          <w:sz w:val="24"/>
+          <w:szCs w:val="24"/>
+          <w:lang w:eastAsia="en-IN"/>
+        </w:rPr>
+        <w:t xml:space="preserve">The solution would involve creating a python GUI based application which would take in appropriate inputs based on the variables identified through </w:t>
+      </w:r>
+      <w:proofErr w:type="gramStart"/>
+      <w:r>
+        <w:rPr>
+          <w:rFonts w:ascii="Segoe UI" w:eastAsia="Times New Roman" w:hAnsi="Segoe UI" w:cs="Segoe UI"/>
+          <w:color w:val="24292E"/>
+          <w:sz w:val="24"/>
+          <w:szCs w:val="24"/>
+          <w:lang w:eastAsia="en-IN"/>
+        </w:rPr>
+        <w:t>Unsupervised</w:t>
+      </w:r>
+      <w:proofErr w:type="gramEnd"/>
+      <w:r>
+        <w:rPr>
+          <w:rFonts w:ascii="Segoe UI" w:eastAsia="Times New Roman" w:hAnsi="Segoe UI" w:cs="Segoe UI"/>
+          <w:color w:val="24292E"/>
+          <w:sz w:val="24"/>
+          <w:szCs w:val="24"/>
+          <w:lang w:eastAsia="en-IN"/>
+        </w:rPr>
+        <w:t xml:space="preserve"> learning and then fed into a suitable Supervised learning model. The unsupervised learning model would help us unearth those key parameters which lead to flight delays. The solution would classify and classify a flight as “Delayed” or “Not Delayed” meaning it is on time and there are no expected delays.</w:t>
+      </w:r>
+    </w:p>
+    <w:p>
+      <w:pPr>
+        <w:spacing w:before="360" w:after="240" w:line="240" w:lineRule="auto"/>
+        <w:outlineLvl w:val="2"/>
+        <w:rPr>
+          <w:rFonts w:ascii="Segoe UI" w:eastAsia="Times New Roman" w:hAnsi="Segoe UI" w:cs="Segoe UI"/>
+          <w:b/>
+          <w:bCs/>
+          <w:color w:val="24292E"/>
+          <w:sz w:val="30"/>
+          <w:szCs w:val="30"/>
+          <w:lang w:eastAsia="en-IN"/>
+        </w:rPr>
+      </w:pPr>
+      <w:r>
+        <w:rPr>
+          <w:rFonts w:ascii="Segoe UI" w:eastAsia="Times New Roman" w:hAnsi="Segoe UI" w:cs="Segoe UI"/>
+          <w:b/>
+          <w:bCs/>
+          <w:color w:val="24292E"/>
+          <w:sz w:val="30"/>
+          <w:szCs w:val="30"/>
+          <w:lang w:eastAsia="en-IN"/>
+        </w:rPr>
+        <w:t>Benchmark Model</w:t>
+      </w:r>
+    </w:p>
+    <w:p>
+      <w:pPr>
+        <w:spacing w:after="240" w:line="240" w:lineRule="auto"/>
+        <w:rPr>
+          <w:rFonts w:ascii="Segoe UI" w:eastAsia="Times New Roman" w:hAnsi="Segoe UI" w:cs="Segoe UI"/>
+          <w:color w:val="24292E"/>
+          <w:sz w:val="24"/>
+          <w:szCs w:val="24"/>
+          <w:lang w:eastAsia="en-IN"/>
+        </w:rPr>
+      </w:pPr>
+      <w:r>
+        <w:rPr>
+          <w:rFonts w:ascii="Segoe UI" w:eastAsia="Times New Roman" w:hAnsi="Segoe UI" w:cs="Segoe UI"/>
+          <w:i/>
+          <w:iCs/>
+          <w:color w:val="24292E"/>
+          <w:sz w:val="24"/>
+          <w:szCs w:val="24"/>
+          <w:lang w:eastAsia="en-IN"/>
+        </w:rPr>
+        <w:t>(</w:t>
+      </w:r>
+      <w:proofErr w:type="gramStart"/>
+      <w:r>
+        <w:rPr>
+          <w:rFonts w:ascii="Segoe UI" w:eastAsia="Times New Roman" w:hAnsi="Segoe UI" w:cs="Segoe UI"/>
+          <w:i/>
+          <w:iCs/>
+          <w:color w:val="24292E"/>
+          <w:sz w:val="24"/>
+          <w:szCs w:val="24"/>
+          <w:lang w:eastAsia="en-IN"/>
+        </w:rPr>
+        <w:t>approximately</w:t>
+      </w:r>
+      <w:proofErr w:type="gramEnd"/>
+      <w:r>
+        <w:rPr>
+          <w:rFonts w:ascii="Segoe UI" w:eastAsia="Times New Roman" w:hAnsi="Segoe UI" w:cs="Segoe UI"/>
+          <w:i/>
+          <w:iCs/>
+          <w:color w:val="24292E"/>
+          <w:sz w:val="24"/>
+          <w:szCs w:val="24"/>
+          <w:lang w:eastAsia="en-IN"/>
+        </w:rPr>
+        <w:t xml:space="preserve"> 1-2 paragraphs)</w:t>
+      </w:r>
+    </w:p>
+    <w:p>
+      <w:pPr>
+        <w:spacing w:after="240" w:line="240" w:lineRule="auto"/>
+        <w:rPr>
+          <w:rFonts w:ascii="Segoe UI" w:eastAsia="Times New Roman" w:hAnsi="Segoe UI" w:cs="Segoe UI"/>
+          <w:color w:val="24292E"/>
+          <w:sz w:val="24"/>
+          <w:szCs w:val="24"/>
+          <w:lang w:eastAsia="en-IN"/>
+        </w:rPr>
+      </w:pPr>
+      <w:r>
+        <w:rPr>
+          <w:rFonts w:ascii="Segoe UI" w:eastAsia="Times New Roman" w:hAnsi="Segoe UI" w:cs="Segoe UI"/>
+          <w:color w:val="24292E"/>
+          <w:sz w:val="24"/>
+          <w:szCs w:val="24"/>
+          <w:lang w:eastAsia="en-IN"/>
+        </w:rPr>
+        <w:t>There is no model as far as I am aware which predicts flight delays currently</w:t>
+      </w:r>
+      <w:r>
+        <w:rPr>
+          <w:rFonts w:ascii="Segoe UI" w:eastAsia="Times New Roman" w:hAnsi="Segoe UI" w:cs="Segoe UI"/>
+          <w:color w:val="24292E"/>
+          <w:sz w:val="24"/>
+          <w:szCs w:val="24"/>
+          <w:lang w:eastAsia="en-IN"/>
+        </w:rPr>
+        <w:t>.</w:t>
+      </w:r>
+      <w:r>
+        <w:rPr>
+          <w:rFonts w:ascii="Segoe UI" w:eastAsia="Times New Roman" w:hAnsi="Segoe UI" w:cs="Segoe UI"/>
+          <w:color w:val="24292E"/>
+          <w:sz w:val="24"/>
+          <w:szCs w:val="24"/>
+          <w:lang w:eastAsia="en-IN"/>
+        </w:rPr>
+        <w:t xml:space="preserve"> </w:t>
+      </w:r>
+      <w:proofErr w:type="gramStart"/>
+      <w:r>
+        <w:rPr>
+          <w:rFonts w:ascii="Segoe UI" w:eastAsia="Times New Roman" w:hAnsi="Segoe UI" w:cs="Segoe UI"/>
+          <w:color w:val="24292E"/>
+          <w:sz w:val="24"/>
+          <w:szCs w:val="24"/>
+          <w:lang w:eastAsia="en-IN"/>
+        </w:rPr>
+        <w:t xml:space="preserve">However when we are building our model I can use Naïve Bayes classifier as </w:t>
+      </w:r>
+      <w:r>
+        <w:rPr>
+          <w:rFonts w:ascii="Segoe UI" w:eastAsia="Times New Roman" w:hAnsi="Segoe UI" w:cs="Segoe UI"/>
+          <w:color w:val="24292E"/>
+          <w:sz w:val="24"/>
+          <w:szCs w:val="24"/>
+          <w:lang w:eastAsia="en-IN"/>
+        </w:rPr>
+        <w:t>an initial score to benchmark the prediction that our final model gives.</w:t>
+      </w:r>
+      <w:proofErr w:type="gramEnd"/>
+      <w:r>
+        <w:rPr>
+          <w:rFonts w:ascii="Segoe UI" w:eastAsia="Times New Roman" w:hAnsi="Segoe UI" w:cs="Segoe UI"/>
+          <w:color w:val="24292E"/>
+          <w:sz w:val="24"/>
+          <w:szCs w:val="24"/>
+          <w:lang w:eastAsia="en-IN"/>
+        </w:rPr>
+        <w:t xml:space="preserve"> Naïve Bayes classifier assumes independence between variables and initially we could check if there is any correlation between the variables to see if they are independent or not.</w:t>
+      </w:r>
+    </w:p>
+    <w:p>
+      <w:pPr>
+        <w:spacing w:before="360" w:after="240" w:line="240" w:lineRule="auto"/>
+        <w:outlineLvl w:val="2"/>
+        <w:rPr>
+          <w:rFonts w:ascii="Segoe UI" w:eastAsia="Times New Roman" w:hAnsi="Segoe UI" w:cs="Segoe UI"/>
+          <w:b/>
+          <w:bCs/>
+          <w:color w:val="24292E"/>
+          <w:sz w:val="30"/>
+          <w:szCs w:val="30"/>
+          <w:lang w:eastAsia="en-IN"/>
+        </w:rPr>
+      </w:pPr>
+      <w:r>
+        <w:rPr>
+          <w:rFonts w:ascii="Segoe UI" w:eastAsia="Times New Roman" w:hAnsi="Segoe UI" w:cs="Segoe UI"/>
+          <w:b/>
+          <w:bCs/>
+          <w:color w:val="24292E"/>
+          <w:sz w:val="30"/>
+          <w:szCs w:val="30"/>
+          <w:lang w:eastAsia="en-IN"/>
+        </w:rPr>
+        <w:t>Evaluation Metrics</w:t>
+      </w:r>
+    </w:p>
+    <w:p>
+      <w:pPr>
+        <w:spacing w:after="240" w:line="240" w:lineRule="auto"/>
+        <w:rPr>
+          <w:rFonts w:ascii="Segoe UI" w:eastAsia="Times New Roman" w:hAnsi="Segoe UI" w:cs="Segoe UI"/>
+          <w:color w:val="24292E"/>
+          <w:sz w:val="24"/>
+          <w:szCs w:val="24"/>
+          <w:lang w:eastAsia="en-IN"/>
+        </w:rPr>
+      </w:pPr>
+      <w:r>
+        <w:rPr>
+          <w:rFonts w:ascii="Segoe UI" w:eastAsia="Times New Roman" w:hAnsi="Segoe UI" w:cs="Segoe UI"/>
+          <w:i/>
+          <w:iCs/>
+          <w:color w:val="24292E"/>
+          <w:sz w:val="24"/>
+          <w:szCs w:val="24"/>
+          <w:lang w:eastAsia="en-IN"/>
+        </w:rPr>
+        <w:lastRenderedPageBreak/>
+        <w:t>(</w:t>
+      </w:r>
+      <w:proofErr w:type="gramStart"/>
+      <w:r>
+        <w:rPr>
+          <w:rFonts w:ascii="Segoe UI" w:eastAsia="Times New Roman" w:hAnsi="Segoe UI" w:cs="Segoe UI"/>
+          <w:i/>
+          <w:iCs/>
+          <w:color w:val="24292E"/>
+          <w:sz w:val="24"/>
+          <w:szCs w:val="24"/>
+          <w:lang w:eastAsia="en-IN"/>
+        </w:rPr>
+        <w:t>approx</w:t>
+      </w:r>
+      <w:proofErr w:type="gramEnd"/>
+      <w:r>
+        <w:rPr>
+          <w:rFonts w:ascii="Segoe UI" w:eastAsia="Times New Roman" w:hAnsi="Segoe UI" w:cs="Segoe UI"/>
+          <w:i/>
+          <w:iCs/>
+          <w:color w:val="24292E"/>
+          <w:sz w:val="24"/>
+          <w:szCs w:val="24"/>
+          <w:lang w:eastAsia="en-IN"/>
+        </w:rPr>
+        <w:t>. 1-2 paragraphs)</w:t>
+      </w:r>
+    </w:p>
+    <w:p>
+      <w:pPr>
+        <w:spacing w:after="240" w:line="240" w:lineRule="auto"/>
+        <w:rPr>
+          <w:rFonts w:ascii="Segoe UI" w:eastAsia="Times New Roman" w:hAnsi="Segoe UI" w:cs="Segoe UI"/>
+          <w:color w:val="24292E"/>
+          <w:sz w:val="24"/>
+          <w:szCs w:val="24"/>
+          <w:lang w:eastAsia="en-IN"/>
+        </w:rPr>
+      </w:pPr>
+      <w:r>
+        <w:rPr>
+          <w:rFonts w:ascii="Segoe UI" w:eastAsia="Times New Roman" w:hAnsi="Segoe UI" w:cs="Segoe UI"/>
+          <w:color w:val="24292E"/>
+          <w:sz w:val="24"/>
+          <w:szCs w:val="24"/>
+          <w:lang w:eastAsia="en-IN"/>
+        </w:rPr>
+        <w:t>The model being built should be able to predict with an accuracy score of more than 70% flight delays on the production dataset or live dataset fed from online data on flight schedules.</w:t>
+      </w:r>
+    </w:p>
+    <w:p>
+      <w:pPr>
+        <w:spacing w:before="360" w:after="240" w:line="240" w:lineRule="auto"/>
+        <w:outlineLvl w:val="2"/>
+        <w:rPr>
+          <w:rFonts w:ascii="Segoe UI" w:eastAsia="Times New Roman" w:hAnsi="Segoe UI" w:cs="Segoe UI"/>
+          <w:b/>
+          <w:bCs/>
+          <w:color w:val="24292E"/>
+          <w:sz w:val="30"/>
+          <w:szCs w:val="30"/>
+          <w:lang w:eastAsia="en-IN"/>
+        </w:rPr>
+      </w:pPr>
+      <w:r>
+        <w:rPr>
+          <w:rFonts w:ascii="Segoe UI" w:eastAsia="Times New Roman" w:hAnsi="Segoe UI" w:cs="Segoe UI"/>
+          <w:b/>
+          <w:bCs/>
+          <w:color w:val="24292E"/>
+          <w:sz w:val="30"/>
+          <w:szCs w:val="30"/>
+          <w:lang w:eastAsia="en-IN"/>
+        </w:rPr>
+        <w:t>Project Design</w:t>
+      </w:r>
+    </w:p>
+    <w:p>
+      <w:pPr>
+        <w:spacing w:after="240" w:line="240" w:lineRule="auto"/>
+        <w:rPr>
+          <w:rFonts w:ascii="Segoe UI" w:eastAsia="Times New Roman" w:hAnsi="Segoe UI" w:cs="Segoe UI"/>
+          <w:color w:val="24292E"/>
+          <w:sz w:val="24"/>
+          <w:szCs w:val="24"/>
+          <w:lang w:eastAsia="en-IN"/>
+        </w:rPr>
+      </w:pPr>
+      <w:r>
+        <w:rPr>
+          <w:rFonts w:ascii="Segoe UI" w:eastAsia="Times New Roman" w:hAnsi="Segoe UI" w:cs="Segoe UI"/>
+          <w:i/>
+          <w:iCs/>
+          <w:color w:val="24292E"/>
+          <w:sz w:val="24"/>
+          <w:szCs w:val="24"/>
+          <w:lang w:eastAsia="en-IN"/>
+        </w:rPr>
+        <w:t>(approx. 1 page)</w:t>
+      </w:r>
+    </w:p>
+    <w:p>
+      <w:pPr>
+        <w:spacing w:after="240" w:line="240" w:lineRule="auto"/>
+        <w:rPr>
+          <w:rFonts w:ascii="Segoe UI" w:eastAsia="Times New Roman" w:hAnsi="Segoe UI" w:cs="Segoe UI"/>
+          <w:color w:val="24292E"/>
+          <w:sz w:val="24"/>
+          <w:szCs w:val="24"/>
+          <w:lang w:eastAsia="en-IN"/>
+        </w:rPr>
+      </w:pPr>
+      <w:r>
+        <w:rPr>
+          <w:rFonts w:ascii="Segoe UI" w:eastAsia="Times New Roman" w:hAnsi="Segoe UI" w:cs="Segoe UI"/>
+          <w:color w:val="24292E"/>
+          <w:sz w:val="24"/>
+          <w:szCs w:val="24"/>
+          <w:lang w:eastAsia="en-IN"/>
+        </w:rPr>
+        <w:t>In this final section, summarize a theoretical workflow for approaching a solution given the problem. Provide thorough discussion for what strategies you may consider employing, what analysis of the data might be required before being used, or which algorithms will be considered for your implementation. The workflow and discussion that you provide should align with the qualities of the previous sections. Additionally, you are encouraged to include small visualizations, pseudocode, or diagrams to aid in describing the project design, but it is not required. The discussion should clearly outline your intended workflow of the capstone project.</w:t>
+      </w:r>
+    </w:p>
+    <w:p>
+      <w:pPr>
+        <w:spacing w:after="240" w:line="240" w:lineRule="auto"/>
+        <w:rPr>
+          <w:rFonts w:ascii="Segoe UI" w:eastAsia="Times New Roman" w:hAnsi="Segoe UI" w:cs="Segoe UI"/>
+          <w:color w:val="24292E"/>
+          <w:sz w:val="24"/>
+          <w:szCs w:val="24"/>
+          <w:lang w:eastAsia="en-IN"/>
+        </w:rPr>
+      </w:pPr>
+      <w:r>
+        <w:rPr>
+          <w:rFonts w:ascii="Segoe UI" w:eastAsia="Times New Roman" w:hAnsi="Segoe UI" w:cs="Segoe UI"/>
+          <w:color w:val="24292E"/>
+          <w:sz w:val="24"/>
+          <w:szCs w:val="24"/>
+          <w:lang w:eastAsia="en-IN"/>
+        </w:rPr>
+        <w:t>Preliminary investigation:</w:t>
+      </w:r>
+    </w:p>
+    <w:p>
+      <w:pPr>
+        <w:spacing w:after="240" w:line="240" w:lineRule="auto"/>
+        <w:rPr>
+          <w:rFonts w:ascii="Segoe UI" w:eastAsia="Times New Roman" w:hAnsi="Segoe UI" w:cs="Segoe UI"/>
+          <w:color w:val="24292E"/>
+          <w:sz w:val="24"/>
+          <w:szCs w:val="24"/>
+          <w:lang w:eastAsia="en-IN"/>
+        </w:rPr>
+      </w:pPr>
+      <w:r>
+        <w:rPr>
+          <w:rFonts w:ascii="Segoe UI" w:eastAsia="Times New Roman" w:hAnsi="Segoe UI" w:cs="Segoe UI"/>
+          <w:color w:val="24292E"/>
+          <w:sz w:val="24"/>
+          <w:szCs w:val="24"/>
+          <w:lang w:eastAsia="en-IN"/>
+        </w:rPr>
+        <w:t>Workflow for prediction of a flight delay:</w:t>
+      </w:r>
+    </w:p>
+    <w:p>
+      <w:pPr>
+        <w:spacing w:after="240" w:line="240" w:lineRule="auto"/>
+        <w:rPr>
+          <w:rFonts w:ascii="Segoe UI" w:eastAsia="Times New Roman" w:hAnsi="Segoe UI" w:cs="Segoe UI"/>
+          <w:color w:val="24292E"/>
+          <w:sz w:val="24"/>
+          <w:szCs w:val="24"/>
+          <w:lang w:eastAsia="en-IN"/>
+        </w:rPr>
+      </w:pPr>
+      <w:r>
+        <w:rPr>
+          <w:rFonts w:ascii="Segoe UI" w:eastAsia="Times New Roman" w:hAnsi="Segoe UI" w:cs="Segoe UI"/>
+          <w:color w:val="24292E"/>
+          <w:sz w:val="24"/>
+          <w:szCs w:val="24"/>
+          <w:lang w:eastAsia="en-IN"/>
+        </w:rPr>
+        <w:t>Model building:</w:t>
+      </w:r>
+    </w:p>
+    <w:p>
+      <w:pPr>
+        <w:spacing w:after="240" w:line="240" w:lineRule="auto"/>
+        <w:rPr>
+          <w:rFonts w:ascii="Segoe UI" w:eastAsia="Times New Roman" w:hAnsi="Segoe UI" w:cs="Segoe UI"/>
+          <w:color w:val="24292E"/>
+          <w:sz w:val="24"/>
+          <w:szCs w:val="24"/>
+          <w:lang w:eastAsia="en-IN"/>
+        </w:rPr>
+      </w:pPr>
+      <w:r>
+        <w:rPr>
+          <w:rFonts w:ascii="Segoe UI" w:eastAsia="Times New Roman" w:hAnsi="Segoe UI" w:cs="Segoe UI"/>
+          <w:color w:val="24292E"/>
+          <w:sz w:val="24"/>
+          <w:szCs w:val="24"/>
+          <w:lang w:eastAsia="en-IN"/>
+        </w:rPr>
+        <w:t xml:space="preserve">Visualizations on </w:t>
+      </w:r>
+      <w:proofErr w:type="gramStart"/>
+      <w:r>
+        <w:rPr>
+          <w:rFonts w:ascii="Segoe UI" w:eastAsia="Times New Roman" w:hAnsi="Segoe UI" w:cs="Segoe UI"/>
+          <w:color w:val="24292E"/>
+          <w:sz w:val="24"/>
+          <w:szCs w:val="24"/>
+          <w:lang w:eastAsia="en-IN"/>
+        </w:rPr>
+        <w:t>Wireframes(</w:t>
+      </w:r>
+      <w:proofErr w:type="gramEnd"/>
+      <w:r>
+        <w:rPr>
+          <w:rFonts w:ascii="Segoe UI" w:eastAsia="Times New Roman" w:hAnsi="Segoe UI" w:cs="Segoe UI"/>
+          <w:color w:val="24292E"/>
+          <w:sz w:val="24"/>
+          <w:szCs w:val="24"/>
+          <w:lang w:eastAsia="en-IN"/>
+        </w:rPr>
+        <w:t>GUI):</w:t>
+      </w:r>
+    </w:p>
+    <w:p>
+      <w:pPr>
+        <w:spacing w:after="240" w:line="240" w:lineRule="auto"/>
+        <w:rPr>
+          <w:rFonts w:ascii="Segoe UI" w:eastAsia="Times New Roman" w:hAnsi="Segoe UI" w:cs="Segoe UI"/>
+          <w:color w:val="24292E"/>
+          <w:sz w:val="24"/>
+          <w:szCs w:val="24"/>
+          <w:lang w:eastAsia="en-IN"/>
+        </w:rPr>
+      </w:pPr>
       <w:bookmarkStart w:id="0" w:name="_GoBack"/>
       <w:bookmarkEnd w:id="0"/>
-    </w:p>
-    <w:p>
-      <w:pPr>
-        <w:spacing w:before="360" w:after="240" w:line="240" w:lineRule="auto"/>
-        <w:outlineLvl w:val="2"/>
-        <w:rPr>
-          <w:rFonts w:ascii="Segoe UI" w:eastAsia="Times New Roman" w:hAnsi="Segoe UI" w:cs="Segoe UI"/>
-          <w:b/>
-          <w:bCs/>
-          <w:color w:val="24292E"/>
-          <w:sz w:val="30"/>
-          <w:szCs w:val="30"/>
-          <w:lang w:eastAsia="en-IN"/>
-        </w:rPr>
-      </w:pPr>
-      <w:r>
-        <w:rPr>
-          <w:rFonts w:ascii="Segoe UI" w:eastAsia="Times New Roman" w:hAnsi="Segoe UI" w:cs="Segoe UI"/>
-          <w:b/>
-          <w:bCs/>
-          <w:color w:val="24292E"/>
-          <w:sz w:val="30"/>
-          <w:szCs w:val="30"/>
-          <w:lang w:eastAsia="en-IN"/>
-        </w:rPr>
-        <w:t>Solution Statement</w:t>
-      </w:r>
-    </w:p>
-    <w:p>
-      <w:pPr>
-        <w:spacing w:after="240" w:line="240" w:lineRule="auto"/>
-        <w:rPr>
-          <w:rFonts w:ascii="Segoe UI" w:eastAsia="Times New Roman" w:hAnsi="Segoe UI" w:cs="Segoe UI"/>
-          <w:color w:val="24292E"/>
-          <w:sz w:val="24"/>
-          <w:szCs w:val="24"/>
-          <w:lang w:eastAsia="en-IN"/>
-        </w:rPr>
-      </w:pPr>
-      <w:r>
-        <w:rPr>
-          <w:rFonts w:ascii="Segoe UI" w:eastAsia="Times New Roman" w:hAnsi="Segoe UI" w:cs="Segoe UI"/>
-          <w:i/>
-          <w:iCs/>
-          <w:color w:val="24292E"/>
-          <w:sz w:val="24"/>
-          <w:szCs w:val="24"/>
-          <w:lang w:eastAsia="en-IN"/>
-        </w:rPr>
-        <w:t>(approx. 1 paragraph)</w:t>
-      </w:r>
-    </w:p>
-    <w:p>
-      <w:pPr>
-        <w:spacing w:after="240" w:line="240" w:lineRule="auto"/>
-        <w:rPr>
-          <w:rFonts w:ascii="Segoe UI" w:eastAsia="Times New Roman" w:hAnsi="Segoe UI" w:cs="Segoe UI"/>
-          <w:color w:val="24292E"/>
-          <w:sz w:val="24"/>
-          <w:szCs w:val="24"/>
-          <w:lang w:eastAsia="en-IN"/>
-        </w:rPr>
-      </w:pPr>
-      <w:r>
-        <w:rPr>
-          <w:rFonts w:ascii="Segoe UI" w:eastAsia="Times New Roman" w:hAnsi="Segoe UI" w:cs="Segoe UI"/>
-          <w:color w:val="24292E"/>
-          <w:sz w:val="24"/>
-          <w:szCs w:val="24"/>
-          <w:lang w:eastAsia="en-IN"/>
-        </w:rPr>
-        <w:t>In this section, clearly describe a solution to the problem. The solution should be applicable to the project domain and appropriate for the dataset(s) or input(s) given. Additionally, describe the solution thoroughly such that it is clear that the solution is quantifiable (the solution can be expressed in mathematical or logical terms</w:t>
-      </w:r>
-      <w:proofErr w:type="gramStart"/>
-      <w:r>
-        <w:rPr>
-          <w:rFonts w:ascii="Segoe UI" w:eastAsia="Times New Roman" w:hAnsi="Segoe UI" w:cs="Segoe UI"/>
-          <w:color w:val="24292E"/>
-          <w:sz w:val="24"/>
-          <w:szCs w:val="24"/>
-          <w:lang w:eastAsia="en-IN"/>
-        </w:rPr>
-        <w:t>) ,</w:t>
-      </w:r>
-      <w:proofErr w:type="gramEnd"/>
-      <w:r>
-        <w:rPr>
-          <w:rFonts w:ascii="Segoe UI" w:eastAsia="Times New Roman" w:hAnsi="Segoe UI" w:cs="Segoe UI"/>
-          <w:color w:val="24292E"/>
-          <w:sz w:val="24"/>
-          <w:szCs w:val="24"/>
-          <w:lang w:eastAsia="en-IN"/>
-        </w:rPr>
-        <w:t xml:space="preserve"> measurable (the solution can be measured by some metric and clearly observed), and replicable (the solution can be reproduced and occurs more than once).</w:t>
-      </w:r>
-    </w:p>
-    <w:p>
-      <w:pPr>
-        <w:spacing w:before="360" w:after="240" w:line="240" w:lineRule="auto"/>
-        <w:outlineLvl w:val="2"/>
-        <w:rPr>
-          <w:rFonts w:ascii="Segoe UI" w:eastAsia="Times New Roman" w:hAnsi="Segoe UI" w:cs="Segoe UI"/>
-          <w:b/>
-          <w:bCs/>
-          <w:color w:val="24292E"/>
-          <w:sz w:val="30"/>
-          <w:szCs w:val="30"/>
-          <w:lang w:eastAsia="en-IN"/>
-        </w:rPr>
-      </w:pPr>
-      <w:r>
-        <w:rPr>
-          <w:rFonts w:ascii="Segoe UI" w:eastAsia="Times New Roman" w:hAnsi="Segoe UI" w:cs="Segoe UI"/>
-          <w:b/>
-          <w:bCs/>
-          <w:color w:val="24292E"/>
-          <w:sz w:val="30"/>
-          <w:szCs w:val="30"/>
-          <w:lang w:eastAsia="en-IN"/>
-        </w:rPr>
-        <w:t>Benchmark Model</w:t>
-      </w:r>
-    </w:p>
-    <w:p>
-      <w:pPr>
-        <w:spacing w:after="240" w:line="240" w:lineRule="auto"/>
-        <w:rPr>
-          <w:rFonts w:ascii="Segoe UI" w:eastAsia="Times New Roman" w:hAnsi="Segoe UI" w:cs="Segoe UI"/>
-          <w:color w:val="24292E"/>
-          <w:sz w:val="24"/>
-          <w:szCs w:val="24"/>
-          <w:lang w:eastAsia="en-IN"/>
-        </w:rPr>
-      </w:pPr>
-      <w:r>
-        <w:rPr>
-          <w:rFonts w:ascii="Segoe UI" w:eastAsia="Times New Roman" w:hAnsi="Segoe UI" w:cs="Segoe UI"/>
-          <w:i/>
-          <w:iCs/>
-          <w:color w:val="24292E"/>
-          <w:sz w:val="24"/>
-          <w:szCs w:val="24"/>
-          <w:lang w:eastAsia="en-IN"/>
-        </w:rPr>
-        <w:t>(</w:t>
-      </w:r>
-      <w:proofErr w:type="gramStart"/>
-      <w:r>
-        <w:rPr>
-          <w:rFonts w:ascii="Segoe UI" w:eastAsia="Times New Roman" w:hAnsi="Segoe UI" w:cs="Segoe UI"/>
-          <w:i/>
-          <w:iCs/>
-          <w:color w:val="24292E"/>
-          <w:sz w:val="24"/>
-          <w:szCs w:val="24"/>
-          <w:lang w:eastAsia="en-IN"/>
-        </w:rPr>
-        <w:t>approximately</w:t>
-      </w:r>
-      <w:proofErr w:type="gramEnd"/>
-      <w:r>
-        <w:rPr>
-          <w:rFonts w:ascii="Segoe UI" w:eastAsia="Times New Roman" w:hAnsi="Segoe UI" w:cs="Segoe UI"/>
-          <w:i/>
-          <w:iCs/>
-          <w:color w:val="24292E"/>
-          <w:sz w:val="24"/>
-          <w:szCs w:val="24"/>
-          <w:lang w:eastAsia="en-IN"/>
-        </w:rPr>
-        <w:t xml:space="preserve"> 1-2 paragraphs)</w:t>
-      </w:r>
-    </w:p>
-    <w:p>
-      <w:pPr>
-        <w:spacing w:after="240" w:line="240" w:lineRule="auto"/>
-        <w:rPr>
-          <w:rFonts w:ascii="Segoe UI" w:eastAsia="Times New Roman" w:hAnsi="Segoe UI" w:cs="Segoe UI"/>
-          <w:color w:val="24292E"/>
-          <w:sz w:val="24"/>
-          <w:szCs w:val="24"/>
-          <w:lang w:eastAsia="en-IN"/>
-        </w:rPr>
-      </w:pPr>
-      <w:r>
-        <w:rPr>
-          <w:rFonts w:ascii="Segoe UI" w:eastAsia="Times New Roman" w:hAnsi="Segoe UI" w:cs="Segoe UI"/>
-          <w:color w:val="24292E"/>
-          <w:sz w:val="24"/>
-          <w:szCs w:val="24"/>
-          <w:lang w:eastAsia="en-IN"/>
-        </w:rPr>
-        <w:t xml:space="preserve">In this section, provide the details for a benchmark model or result that relates to the domain, problem statement, and intended solution. Ideally, the benchmark model or result contextualizes existing methods or known information in the domain and problem given, which could then be objectively compared to the solution. Describe </w:t>
-      </w:r>
-      <w:r>
-        <w:rPr>
-          <w:rFonts w:ascii="Segoe UI" w:eastAsia="Times New Roman" w:hAnsi="Segoe UI" w:cs="Segoe UI"/>
-          <w:color w:val="24292E"/>
-          <w:sz w:val="24"/>
-          <w:szCs w:val="24"/>
-          <w:lang w:eastAsia="en-IN"/>
-        </w:rPr>
-        <w:lastRenderedPageBreak/>
-        <w:t>how the benchmark model or result is measurable (can be measured by some metric and clearly observed) with thorough detail.</w:t>
-      </w:r>
-    </w:p>
-    <w:p>
-      <w:pPr>
-        <w:spacing w:before="360" w:after="240" w:line="240" w:lineRule="auto"/>
-        <w:outlineLvl w:val="2"/>
-        <w:rPr>
-          <w:rFonts w:ascii="Segoe UI" w:eastAsia="Times New Roman" w:hAnsi="Segoe UI" w:cs="Segoe UI"/>
-          <w:b/>
-          <w:bCs/>
-          <w:color w:val="24292E"/>
-          <w:sz w:val="30"/>
-          <w:szCs w:val="30"/>
-          <w:lang w:eastAsia="en-IN"/>
-        </w:rPr>
-      </w:pPr>
-      <w:r>
-        <w:rPr>
-          <w:rFonts w:ascii="Segoe UI" w:eastAsia="Times New Roman" w:hAnsi="Segoe UI" w:cs="Segoe UI"/>
-          <w:b/>
-          <w:bCs/>
-          <w:color w:val="24292E"/>
-          <w:sz w:val="30"/>
-          <w:szCs w:val="30"/>
-          <w:lang w:eastAsia="en-IN"/>
-        </w:rPr>
-        <w:t>Evaluation Metrics</w:t>
-      </w:r>
-    </w:p>
-    <w:p>
-      <w:pPr>
-        <w:spacing w:after="240" w:line="240" w:lineRule="auto"/>
-        <w:rPr>
-          <w:rFonts w:ascii="Segoe UI" w:eastAsia="Times New Roman" w:hAnsi="Segoe UI" w:cs="Segoe UI"/>
-          <w:color w:val="24292E"/>
-          <w:sz w:val="24"/>
-          <w:szCs w:val="24"/>
-          <w:lang w:eastAsia="en-IN"/>
-        </w:rPr>
-      </w:pPr>
-      <w:r>
-        <w:rPr>
-          <w:rFonts w:ascii="Segoe UI" w:eastAsia="Times New Roman" w:hAnsi="Segoe UI" w:cs="Segoe UI"/>
-          <w:i/>
-          <w:iCs/>
-          <w:color w:val="24292E"/>
-          <w:sz w:val="24"/>
-          <w:szCs w:val="24"/>
-          <w:lang w:eastAsia="en-IN"/>
-        </w:rPr>
-        <w:t>(</w:t>
-      </w:r>
-      <w:proofErr w:type="gramStart"/>
-      <w:r>
-        <w:rPr>
-          <w:rFonts w:ascii="Segoe UI" w:eastAsia="Times New Roman" w:hAnsi="Segoe UI" w:cs="Segoe UI"/>
-          <w:i/>
-          <w:iCs/>
-          <w:color w:val="24292E"/>
-          <w:sz w:val="24"/>
-          <w:szCs w:val="24"/>
-          <w:lang w:eastAsia="en-IN"/>
-        </w:rPr>
-        <w:t>approx</w:t>
-      </w:r>
-      <w:proofErr w:type="gramEnd"/>
-      <w:r>
-        <w:rPr>
-          <w:rFonts w:ascii="Segoe UI" w:eastAsia="Times New Roman" w:hAnsi="Segoe UI" w:cs="Segoe UI"/>
-          <w:i/>
-          <w:iCs/>
-          <w:color w:val="24292E"/>
-          <w:sz w:val="24"/>
-          <w:szCs w:val="24"/>
-          <w:lang w:eastAsia="en-IN"/>
-        </w:rPr>
-        <w:t>. 1-2 paragraphs)</w:t>
-      </w:r>
-    </w:p>
-    <w:p>
-      <w:pPr>
-        <w:spacing w:after="240" w:line="240" w:lineRule="auto"/>
-        <w:rPr>
-          <w:rFonts w:ascii="Segoe UI" w:eastAsia="Times New Roman" w:hAnsi="Segoe UI" w:cs="Segoe UI"/>
-          <w:color w:val="24292E"/>
-          <w:sz w:val="24"/>
-          <w:szCs w:val="24"/>
-          <w:lang w:eastAsia="en-IN"/>
-        </w:rPr>
-      </w:pPr>
-      <w:r>
-        <w:rPr>
-          <w:rFonts w:ascii="Segoe UI" w:eastAsia="Times New Roman" w:hAnsi="Segoe UI" w:cs="Segoe UI"/>
-          <w:color w:val="24292E"/>
-          <w:sz w:val="24"/>
-          <w:szCs w:val="24"/>
-          <w:lang w:eastAsia="en-IN"/>
-        </w:rPr>
-        <w:t>In this section, propose at least one evaluation metric that can be used to quantify the performance of both the benchmark model and the solution model. The evaluation metric(s) you propose should be appropriate given the context of the data, the problem statement, and the intended solution. Describe how the evaluation metric(s) are derived and provide an example of their mathematical representations (if applicable). Complex evaluation metrics should be clearly defined and quantifiable (can be expressed in mathematical or logical terms).</w:t>
-      </w:r>
-    </w:p>
-    <w:p>
-      <w:pPr>
-        <w:spacing w:before="360" w:after="240" w:line="240" w:lineRule="auto"/>
-        <w:outlineLvl w:val="2"/>
-        <w:rPr>
-          <w:rFonts w:ascii="Segoe UI" w:eastAsia="Times New Roman" w:hAnsi="Segoe UI" w:cs="Segoe UI"/>
-          <w:b/>
-          <w:bCs/>
-          <w:color w:val="24292E"/>
-          <w:sz w:val="30"/>
-          <w:szCs w:val="30"/>
-          <w:lang w:eastAsia="en-IN"/>
-        </w:rPr>
-      </w:pPr>
-      <w:r>
-        <w:rPr>
-          <w:rFonts w:ascii="Segoe UI" w:eastAsia="Times New Roman" w:hAnsi="Segoe UI" w:cs="Segoe UI"/>
-          <w:b/>
-          <w:bCs/>
-          <w:color w:val="24292E"/>
-          <w:sz w:val="30"/>
-          <w:szCs w:val="30"/>
-          <w:lang w:eastAsia="en-IN"/>
-        </w:rPr>
-        <w:t>Project Design</w:t>
-      </w:r>
-    </w:p>
-    <w:p>
-      <w:pPr>
-        <w:spacing w:after="240" w:line="240" w:lineRule="auto"/>
-        <w:rPr>
-          <w:rFonts w:ascii="Segoe UI" w:eastAsia="Times New Roman" w:hAnsi="Segoe UI" w:cs="Segoe UI"/>
-          <w:color w:val="24292E"/>
-          <w:sz w:val="24"/>
-          <w:szCs w:val="24"/>
-          <w:lang w:eastAsia="en-IN"/>
-        </w:rPr>
-      </w:pPr>
-      <w:r>
-        <w:rPr>
-          <w:rFonts w:ascii="Segoe UI" w:eastAsia="Times New Roman" w:hAnsi="Segoe UI" w:cs="Segoe UI"/>
-          <w:i/>
-          <w:iCs/>
-          <w:color w:val="24292E"/>
-          <w:sz w:val="24"/>
-          <w:szCs w:val="24"/>
-          <w:lang w:eastAsia="en-IN"/>
-        </w:rPr>
-        <w:t>(approx. 1 page)</w:t>
-      </w:r>
-    </w:p>
-    <w:p>
-      <w:pPr>
-        <w:spacing w:after="240" w:line="240" w:lineRule="auto"/>
-        <w:rPr>
-          <w:rFonts w:ascii="Segoe UI" w:eastAsia="Times New Roman" w:hAnsi="Segoe UI" w:cs="Segoe UI"/>
-          <w:color w:val="24292E"/>
-          <w:sz w:val="24"/>
-          <w:szCs w:val="24"/>
-          <w:lang w:eastAsia="en-IN"/>
-        </w:rPr>
-      </w:pPr>
-      <w:r>
-        <w:rPr>
-          <w:rFonts w:ascii="Segoe UI" w:eastAsia="Times New Roman" w:hAnsi="Segoe UI" w:cs="Segoe UI"/>
-          <w:color w:val="24292E"/>
-          <w:sz w:val="24"/>
-          <w:szCs w:val="24"/>
-          <w:lang w:eastAsia="en-IN"/>
-        </w:rPr>
-        <w:t>In this final section, summarize a theoretical workflow for approaching a solution given the problem. Provide thorough discussion for what strategies you may consider employing, what analysis of the data might be required before being used, or which algorithms will be considered for your implementation. The workflow and discussion that you provide should align with the qualities of the previous sections. Additionally, you are encouraged to include small visualizations, pseudocode, or diagrams to aid in describing the project design, but it is not required. The discussion should clearly outline your intended workflow of the capstone project.</w:t>
-      </w:r>
     </w:p>
     <w:p>
       <w:pPr>
@@ -1730,6 +1982,17 @@
     <w:basedOn w:val="DefaultParagraphFont"/>
     <w:rsid w:val="004920CE"/>
   </w:style>
+  <w:style w:type="character" w:styleId="Hyperlink">
+    <w:name w:val="Hyperlink"/>
+    <w:basedOn w:val="DefaultParagraphFont"/>
+    <w:uiPriority w:val="99"/>
+    <w:unhideWhenUsed/>
+    <w:rsid w:val="00FA749E"/>
+    <w:rPr>
+      <w:color w:val="0000FF" w:themeColor="hyperlink"/>
+      <w:u w:val="single"/>
+    </w:rPr>
+  </w:style>
 </w:styles>
 </file>
 
@@ -2070,6 +2333,17 @@
     <w:name w:val="apple-converted-space"/>
     <w:basedOn w:val="DefaultParagraphFont"/>
     <w:rsid w:val="004920CE"/>
+  </w:style>
+  <w:style w:type="character" w:styleId="Hyperlink">
+    <w:name w:val="Hyperlink"/>
+    <w:basedOn w:val="DefaultParagraphFont"/>
+    <w:uiPriority w:val="99"/>
+    <w:unhideWhenUsed/>
+    <w:rsid w:val="00FA749E"/>
+    <w:rPr>
+      <w:color w:val="0000FF" w:themeColor="hyperlink"/>
+      <w:u w:val="single"/>
+    </w:rPr>
   </w:style>
 </w:styles>
 </file>

</xml_diff>